<commit_message>
Tâche 2 - done
</commit_message>
<xml_diff>
--- a/Rapport projet 4.docx
+++ b/Rapport projet 4.docx
@@ -298,6 +298,10 @@
       <w:pPr>
         <w:pStyle w:val="Titre2"/>
         <w:spacing w:line="480" w:lineRule="auto"/>
+        <w:rPr>
+          <w:rFonts w:ascii="Biome" w:hAnsi="Biome" w:cs="Biome"/>
+          <w:color w:val="002060"/>
+        </w:rPr>
       </w:pPr>
       <w:r>
         <w:rPr>
@@ -321,16 +325,107 @@
         <w:t> :</w:t>
       </w:r>
     </w:p>
+    <w:p>
+      <w:r>
+        <w:t>Toutes les modifications ont été faites dans la fonction</w:t>
+      </w:r>
+      <w:r>
+        <w:t xml:space="preserve"> </w:t>
+      </w:r>
+      <w:r>
+        <w:rPr>
+          <w:i/>
+          <w:iCs/>
+        </w:rPr>
+        <w:t>nmbClasses</w:t>
+      </w:r>
+      <w:r>
+        <w:t>, soit entre les commentaires :</w:t>
+      </w:r>
+    </w:p>
+    <w:p>
+      <w:pPr>
+        <w:spacing w:after="0"/>
+        <w:rPr>
+          <w:color w:val="00B050"/>
+        </w:rPr>
+      </w:pPr>
+      <w:r>
+        <w:rPr>
+          <w:color w:val="00B050"/>
+        </w:rPr>
+        <w:t>// Pour la tache 2</w:t>
+      </w:r>
+    </w:p>
+    <w:p>
+      <w:pPr>
+        <w:spacing w:after="0"/>
+      </w:pPr>
+      <w:r>
+        <w:t xml:space="preserve">… </w:t>
+      </w:r>
+      <w:r>
+        <w:t>Code</w:t>
+      </w:r>
+      <w:r>
+        <w:t xml:space="preserve"> rajouté</w:t>
+      </w:r>
+    </w:p>
+    <w:p>
+      <w:pPr>
+        <w:rPr>
+          <w:color w:val="00B050"/>
+        </w:rPr>
+      </w:pPr>
+      <w:r>
+        <w:rPr>
+          <w:color w:val="00B050"/>
+        </w:rPr>
+        <w:t>// Fin pour la tâche 2</w:t>
+      </w:r>
+    </w:p>
+    <w:p>
+      <w:pPr>
+        <w:jc w:val="both"/>
+      </w:pPr>
+      <w:r>
+        <w:t xml:space="preserve">Principalement on a rajouté deux </w:t>
+      </w:r>
+      <w:r>
+        <w:rPr>
+          <w:i/>
+          <w:iCs/>
+        </w:rPr>
+        <w:t>ArrayList</w:t>
+      </w:r>
+      <w:r>
+        <w:t xml:space="preserve"> qui permettent de sauvegarder les données. Elle fait appel à notre ancienne implémentation du TP1 (qu’on a importé). </w:t>
+      </w:r>
+    </w:p>
+    <w:p>
+      <w:pPr>
+        <w:jc w:val="both"/>
+      </w:pPr>
+      <w:r>
+        <w:t>En sorti on obtient deux nouvelles colonnes étant la moyenne de la métrique WMC et la moyenne de la métrique de la classe BC.</w:t>
+      </w:r>
+    </w:p>
+    <w:p/>
     <w:p>
       <w:pPr>
         <w:pStyle w:val="Titre2"/>
         <w:spacing w:line="480" w:lineRule="auto"/>
-      </w:pPr>
-      <w:r>
-        <w:rPr>
-          <w:rFonts w:ascii="Biome" w:hAnsi="Biome" w:cs="Biome"/>
-          <w:color w:val="002060"/>
-        </w:rPr>
+        <w:rPr>
+          <w:rFonts w:ascii="Biome" w:hAnsi="Biome" w:cs="Biome"/>
+          <w:color w:val="002060"/>
+        </w:rPr>
+      </w:pPr>
+      <w:r>
+        <w:rPr>
+          <w:rFonts w:ascii="Biome" w:hAnsi="Biome" w:cs="Biome"/>
+          <w:color w:val="002060"/>
+        </w:rPr>
+        <w:lastRenderedPageBreak/>
         <w:t xml:space="preserve">Tâche </w:t>
       </w:r>
       <w:r>
@@ -348,10 +443,16 @@
         <w:t> :</w:t>
       </w:r>
     </w:p>
+    <w:p/>
+    <w:p/>
     <w:p>
       <w:pPr>
         <w:pStyle w:val="Titre2"/>
         <w:spacing w:line="480" w:lineRule="auto"/>
+        <w:rPr>
+          <w:rFonts w:ascii="Biome" w:hAnsi="Biome" w:cs="Biome"/>
+          <w:color w:val="002060"/>
+        </w:rPr>
       </w:pPr>
       <w:r>
         <w:rPr>
@@ -375,10 +476,16 @@
         <w:t> :</w:t>
       </w:r>
     </w:p>
+    <w:p/>
+    <w:p/>
     <w:p>
       <w:pPr>
         <w:pStyle w:val="Titre2"/>
         <w:spacing w:line="480" w:lineRule="auto"/>
+        <w:rPr>
+          <w:rFonts w:ascii="Biome" w:hAnsi="Biome" w:cs="Biome"/>
+          <w:color w:val="002060"/>
+        </w:rPr>
       </w:pPr>
       <w:r>
         <w:rPr>
@@ -402,6 +509,7 @@
         <w:t> :</w:t>
       </w:r>
     </w:p>
+    <w:p/>
     <w:p/>
     <w:sectPr>
       <w:pgSz w:w="11906" w:h="16838"/>

</xml_diff>